<commit_message>
Se agrego las clases y los diagramas de flujo
</commit_message>
<xml_diff>
--- a/Especificación de Requisitos Plagas/Especificacion de Requisitos Plagas 3.0.docx
+++ b/Especificación de Requisitos Plagas/Especificacion de Requisitos Plagas 3.0.docx
@@ -6844,27 +6844,7 @@
           <w:bCs/>
           <w:color w:val="000000" w:themeColor="text1"/>
         </w:rPr>
-        <w:t>4</w:t>
-      </w:r>
-      <w:r>
-        <w:rPr>
-          <w:rStyle w:val="Ttulo2Car"/>
-          <w:rFonts w:ascii="Times New Roman" w:hAnsi="Times New Roman" w:cs="Times New Roman"/>
-          <w:b/>
-          <w:bCs/>
-          <w:color w:val="000000" w:themeColor="text1"/>
-        </w:rPr>
-        <w:t>.</w:t>
-      </w:r>
-      <w:r>
-        <w:rPr>
-          <w:rStyle w:val="Ttulo2Car"/>
-          <w:rFonts w:ascii="Times New Roman" w:hAnsi="Times New Roman" w:cs="Times New Roman"/>
-          <w:b/>
-          <w:bCs/>
-          <w:color w:val="000000" w:themeColor="text1"/>
-        </w:rPr>
-        <w:t xml:space="preserve"> C</w:t>
+        <w:t>4. C</w:t>
       </w:r>
       <w:r>
         <w:rPr>
@@ -7228,7 +7208,7 @@
           <w:lang w:eastAsia="es-CO"/>
         </w:rPr>
         <w:pict w14:anchorId="41F51B40">
-          <v:rect id="_x0000_i1066" style="width:0;height:1.5pt" o:hralign="center" o:hrstd="t" o:hr="t" fillcolor="#a0a0a0" stroked="f"/>
+          <v:rect id="_x0000_i1028" style="width:0;height:1.5pt" o:hralign="center" o:hrstd="t" o:hr="t" fillcolor="#a0a0a0" stroked="f"/>
         </w:pict>
       </w:r>
     </w:p>
@@ -7564,7 +7544,7 @@
           <w:lang w:eastAsia="es-CO"/>
         </w:rPr>
         <w:pict w14:anchorId="73233C44">
-          <v:rect id="_x0000_i1067" style="width:0;height:1.5pt" o:hralign="center" o:hrstd="t" o:hr="t" fillcolor="#a0a0a0" stroked="f"/>
+          <v:rect id="_x0000_i1029" style="width:0;height:1.5pt" o:hralign="center" o:hrstd="t" o:hr="t" fillcolor="#a0a0a0" stroked="f"/>
         </w:pict>
       </w:r>
     </w:p>
@@ -7900,7 +7880,7 @@
           <w:lang w:eastAsia="es-CO"/>
         </w:rPr>
         <w:pict w14:anchorId="29CBEAA0">
-          <v:rect id="_x0000_i1068" style="width:0;height:1.5pt" o:hralign="center" o:hrstd="t" o:hr="t" fillcolor="#a0a0a0" stroked="f"/>
+          <v:rect id="_x0000_i1030" style="width:0;height:1.5pt" o:hralign="center" o:hrstd="t" o:hr="t" fillcolor="#a0a0a0" stroked="f"/>
         </w:pict>
       </w:r>
     </w:p>
@@ -8259,7 +8239,7 @@
           <w:lang w:eastAsia="es-CO"/>
         </w:rPr>
         <w:pict w14:anchorId="0EF4C196">
-          <v:rect id="_x0000_i1069" style="width:0;height:1.5pt" o:hralign="center" o:hrstd="t" o:hr="t" fillcolor="#a0a0a0" stroked="f"/>
+          <v:rect id="_x0000_i1031" style="width:0;height:1.5pt" o:hralign="center" o:hrstd="t" o:hr="t" fillcolor="#a0a0a0" stroked="f"/>
         </w:pict>
       </w:r>
     </w:p>
@@ -8595,7 +8575,7 @@
           <w:lang w:eastAsia="es-CO"/>
         </w:rPr>
         <w:pict w14:anchorId="5EB35994">
-          <v:rect id="_x0000_i1070" style="width:0;height:1.5pt" o:hralign="center" o:hrstd="t" o:hr="t" fillcolor="#a0a0a0" stroked="f"/>
+          <v:rect id="_x0000_i1032" style="width:0;height:1.5pt" o:hralign="center" o:hrstd="t" o:hr="t" fillcolor="#a0a0a0" stroked="f"/>
         </w:pict>
       </w:r>
     </w:p>
@@ -8931,7 +8911,7 @@
           <w:lang w:eastAsia="es-CO"/>
         </w:rPr>
         <w:pict w14:anchorId="2180648D">
-          <v:rect id="_x0000_i1071" style="width:0;height:1.5pt" o:hralign="center" o:hrstd="t" o:hr="t" fillcolor="#a0a0a0" stroked="f"/>
+          <v:rect id="_x0000_i1033" style="width:0;height:1.5pt" o:hralign="center" o:hrstd="t" o:hr="t" fillcolor="#a0a0a0" stroked="f"/>
         </w:pict>
       </w:r>
     </w:p>
@@ -9434,7 +9414,7 @@
           <w:lang w:eastAsia="es-CO"/>
         </w:rPr>
         <w:pict w14:anchorId="0C36C31E">
-          <v:rect id="_x0000_i1028" style="width:0;height:1.5pt" o:hralign="center" o:hrstd="t" o:hr="t" fillcolor="#a0a0a0" stroked="f"/>
+          <v:rect id="_x0000_i1034" style="width:0;height:1.5pt" o:hralign="center" o:hrstd="t" o:hr="t" fillcolor="#a0a0a0" stroked="f"/>
         </w:pict>
       </w:r>
     </w:p>
@@ -9649,10 +9629,634 @@
         <w:t>Final del formulario</w:t>
       </w:r>
     </w:p>
+    <w:p>
+      <w:pPr>
+        <w:spacing w:before="100" w:beforeAutospacing="1" w:after="100" w:afterAutospacing="1" w:line="240" w:lineRule="auto"/>
+        <w:ind w:left="720"/>
+        <w:rPr>
+          <w:rFonts w:ascii="Times New Roman" w:eastAsia="Times New Roman" w:hAnsi="Times New Roman" w:cs="Times New Roman"/>
+          <w:b/>
+          <w:bCs/>
+          <w:sz w:val="24"/>
+          <w:szCs w:val="24"/>
+          <w:lang w:eastAsia="es-CO"/>
+        </w:rPr>
+      </w:pPr>
+    </w:p>
+    <w:p>
+      <w:pPr>
+        <w:pStyle w:val="Ttulo2"/>
+        <w:rPr>
+          <w:rFonts w:ascii="Times New Roman" w:eastAsia="Times New Roman" w:hAnsi="Times New Roman" w:cs="Times New Roman"/>
+          <w:b/>
+          <w:bCs/>
+          <w:color w:val="auto"/>
+          <w:lang w:eastAsia="es-CO"/>
+        </w:rPr>
+      </w:pPr>
+      <w:r>
+        <w:rPr>
+          <w:rFonts w:ascii="Times New Roman" w:eastAsia="Times New Roman" w:hAnsi="Times New Roman" w:cs="Times New Roman"/>
+          <w:b/>
+          <w:bCs/>
+          <w:color w:val="auto"/>
+          <w:lang w:eastAsia="es-CO"/>
+        </w:rPr>
+        <w:t>7</w:t>
+      </w:r>
+      <w:r>
+        <w:rPr>
+          <w:rFonts w:ascii="Times New Roman" w:eastAsia="Times New Roman" w:hAnsi="Times New Roman" w:cs="Times New Roman"/>
+          <w:b/>
+          <w:bCs/>
+          <w:color w:val="auto"/>
+          <w:lang w:eastAsia="es-CO"/>
+        </w:rPr>
+        <w:t>.</w:t>
+      </w:r>
+      <w:r>
+        <w:rPr>
+          <w:rFonts w:ascii="Times New Roman" w:eastAsia="Times New Roman" w:hAnsi="Times New Roman" w:cs="Times New Roman"/>
+          <w:b/>
+          <w:bCs/>
+          <w:color w:val="auto"/>
+          <w:lang w:eastAsia="es-CO"/>
+        </w:rPr>
+        <w:t xml:space="preserve"> </w:t>
+      </w:r>
+      <w:r>
+        <w:rPr>
+          <w:rFonts w:ascii="Times New Roman" w:eastAsia="Times New Roman" w:hAnsi="Times New Roman" w:cs="Times New Roman"/>
+          <w:b/>
+          <w:bCs/>
+          <w:color w:val="auto"/>
+          <w:lang w:eastAsia="es-CO"/>
+        </w:rPr>
+        <w:t>C</w:t>
+      </w:r>
+      <w:r>
+        <w:rPr>
+          <w:rFonts w:ascii="Times New Roman" w:eastAsia="Times New Roman" w:hAnsi="Times New Roman" w:cs="Times New Roman"/>
+          <w:b/>
+          <w:bCs/>
+          <w:color w:val="auto"/>
+          <w:lang w:eastAsia="es-CO"/>
+        </w:rPr>
+        <w:t>lase</w:t>
+      </w:r>
+      <w:r>
+        <w:rPr>
+          <w:rFonts w:ascii="Times New Roman" w:eastAsia="Times New Roman" w:hAnsi="Times New Roman" w:cs="Times New Roman"/>
+          <w:b/>
+          <w:bCs/>
+          <w:color w:val="auto"/>
+          <w:lang w:eastAsia="es-CO"/>
+        </w:rPr>
+        <w:t xml:space="preserve"> de datos</w:t>
+      </w:r>
+      <w:r>
+        <w:rPr>
+          <w:rFonts w:ascii="Times New Roman" w:eastAsia="Times New Roman" w:hAnsi="Times New Roman" w:cs="Times New Roman"/>
+          <w:b/>
+          <w:bCs/>
+          <w:color w:val="auto"/>
+          <w:lang w:eastAsia="es-CO"/>
+        </w:rPr>
+        <w:br/>
+      </w:r>
+      <w:r>
+        <w:rPr>
+          <w:rFonts w:ascii="Times New Roman" w:eastAsia="Times New Roman" w:hAnsi="Times New Roman" w:cs="Times New Roman"/>
+          <w:b/>
+          <w:bCs/>
+          <w:color w:val="auto"/>
+          <w:lang w:eastAsia="es-CO"/>
+        </w:rPr>
+        <w:br/>
+      </w:r>
+      <w:r>
+        <w:rPr>
+          <w:rFonts w:ascii="Times New Roman" w:eastAsia="Times New Roman" w:hAnsi="Times New Roman" w:cs="Times New Roman"/>
+          <w:b/>
+          <w:bCs/>
+          <w:color w:val="auto"/>
+          <w:lang w:eastAsia="es-CO"/>
+        </w:rPr>
+        <w:br/>
+      </w:r>
+      <w:r>
+        <w:rPr>
+          <w:rFonts w:ascii="Times New Roman" w:eastAsia="Times New Roman" w:hAnsi="Times New Roman" w:cs="Times New Roman"/>
+          <w:b/>
+          <w:bCs/>
+          <w:noProof/>
+          <w:color w:val="auto"/>
+          <w:lang w:eastAsia="es-CO"/>
+        </w:rPr>
+        <w:drawing>
+          <wp:inline distT="0" distB="0" distL="0" distR="0" wp14:anchorId="7F02594D" wp14:editId="73CA0A4C">
+            <wp:extent cx="5073911" cy="3359323"/>
+            <wp:effectExtent l="0" t="0" r="0" b="0"/>
+            <wp:docPr id="538611236" name="Imagen 1"/>
+            <wp:cNvGraphicFramePr>
+              <a:graphicFrameLocks xmlns:a="http://schemas.openxmlformats.org/drawingml/2006/main" noChangeAspect="1"/>
+            </wp:cNvGraphicFramePr>
+            <a:graphic xmlns:a="http://schemas.openxmlformats.org/drawingml/2006/main">
+              <a:graphicData uri="http://schemas.openxmlformats.org/drawingml/2006/picture">
+                <pic:pic xmlns:pic="http://schemas.openxmlformats.org/drawingml/2006/picture">
+                  <pic:nvPicPr>
+                    <pic:cNvPr id="538611236" name="Imagen 538611236"/>
+                    <pic:cNvPicPr/>
+                  </pic:nvPicPr>
+                  <pic:blipFill>
+                    <a:blip r:embed="rId10">
+                      <a:extLst>
+                        <a:ext uri="{28A0092B-C50C-407E-A947-70E740481C1C}">
+                          <a14:useLocalDpi xmlns:a14="http://schemas.microsoft.com/office/drawing/2010/main" val="0"/>
+                        </a:ext>
+                      </a:extLst>
+                    </a:blip>
+                    <a:stretch>
+                      <a:fillRect/>
+                    </a:stretch>
+                  </pic:blipFill>
+                  <pic:spPr>
+                    <a:xfrm>
+                      <a:off x="0" y="0"/>
+                      <a:ext cx="5073911" cy="3359323"/>
+                    </a:xfrm>
+                    <a:prstGeom prst="rect">
+                      <a:avLst/>
+                    </a:prstGeom>
+                  </pic:spPr>
+                </pic:pic>
+              </a:graphicData>
+            </a:graphic>
+          </wp:inline>
+        </w:drawing>
+      </w:r>
+      <w:r>
+        <w:rPr>
+          <w:rFonts w:ascii="Times New Roman" w:eastAsia="Times New Roman" w:hAnsi="Times New Roman" w:cs="Times New Roman"/>
+          <w:b/>
+          <w:bCs/>
+          <w:color w:val="auto"/>
+          <w:lang w:eastAsia="es-CO"/>
+        </w:rPr>
+        <w:br/>
+      </w:r>
+    </w:p>
+    <w:p>
+      <w:pPr>
+        <w:pStyle w:val="Ttulo2"/>
+        <w:numPr>
+          <w:ilvl w:val="1"/>
+          <w:numId w:val="6"/>
+        </w:numPr>
+        <w:rPr>
+          <w:rFonts w:ascii="Times New Roman" w:eastAsia="Times New Roman" w:hAnsi="Times New Roman" w:cs="Times New Roman"/>
+          <w:b/>
+          <w:bCs/>
+          <w:color w:val="auto"/>
+          <w:lang w:eastAsia="es-CO"/>
+        </w:rPr>
+      </w:pPr>
+      <w:r>
+        <w:rPr>
+          <w:rFonts w:ascii="Times New Roman" w:eastAsia="Times New Roman" w:hAnsi="Times New Roman" w:cs="Times New Roman"/>
+          <w:b/>
+          <w:bCs/>
+          <w:color w:val="auto"/>
+          <w:lang w:eastAsia="es-CO"/>
+        </w:rPr>
+        <w:t>Diagrama de flujo</w:t>
+      </w:r>
+    </w:p>
+    <w:p>
+      <w:pPr>
+        <w:rPr>
+          <w:lang w:eastAsia="es-CO"/>
+        </w:rPr>
+      </w:pPr>
+    </w:p>
+    <w:p>
+      <w:pPr>
+        <w:rPr>
+          <w:lang w:eastAsia="es-CO"/>
+        </w:rPr>
+      </w:pPr>
+      <w:r>
+        <w:rPr>
+          <w:noProof/>
+          <w:lang w:eastAsia="es-CO"/>
+        </w:rPr>
+        <w:drawing>
+          <wp:inline distT="0" distB="0" distL="0" distR="0" wp14:anchorId="718839FF" wp14:editId="526EA0B1">
+            <wp:extent cx="5605780" cy="1447165"/>
+            <wp:effectExtent l="0" t="0" r="0" b="635"/>
+            <wp:docPr id="585405143" name="Imagen 12"/>
+            <wp:cNvGraphicFramePr>
+              <a:graphicFrameLocks xmlns:a="http://schemas.openxmlformats.org/drawingml/2006/main" noChangeAspect="1"/>
+            </wp:cNvGraphicFramePr>
+            <a:graphic xmlns:a="http://schemas.openxmlformats.org/drawingml/2006/main">
+              <a:graphicData uri="http://schemas.openxmlformats.org/drawingml/2006/picture">
+                <pic:pic xmlns:pic="http://schemas.openxmlformats.org/drawingml/2006/picture">
+                  <pic:nvPicPr>
+                    <pic:cNvPr id="0" name="Picture 49"/>
+                    <pic:cNvPicPr>
+                      <a:picLocks noChangeAspect="1" noChangeArrowheads="1"/>
+                    </pic:cNvPicPr>
+                  </pic:nvPicPr>
+                  <pic:blipFill>
+                    <a:blip r:embed="rId11" cstate="print">
+                      <a:extLst>
+                        <a:ext uri="{28A0092B-C50C-407E-A947-70E740481C1C}">
+                          <a14:useLocalDpi xmlns:a14="http://schemas.microsoft.com/office/drawing/2010/main" val="0"/>
+                        </a:ext>
+                      </a:extLst>
+                    </a:blip>
+                    <a:srcRect/>
+                    <a:stretch>
+                      <a:fillRect/>
+                    </a:stretch>
+                  </pic:blipFill>
+                  <pic:spPr bwMode="auto">
+                    <a:xfrm>
+                      <a:off x="0" y="0"/>
+                      <a:ext cx="5605780" cy="1447165"/>
+                    </a:xfrm>
+                    <a:prstGeom prst="rect">
+                      <a:avLst/>
+                    </a:prstGeom>
+                    <a:noFill/>
+                    <a:ln>
+                      <a:noFill/>
+                    </a:ln>
+                  </pic:spPr>
+                </pic:pic>
+              </a:graphicData>
+            </a:graphic>
+          </wp:inline>
+        </w:drawing>
+      </w:r>
+      <w:r>
+        <w:rPr>
+          <w:noProof/>
+          <w:lang w:eastAsia="es-CO"/>
+        </w:rPr>
+        <w:drawing>
+          <wp:inline distT="0" distB="0" distL="0" distR="0" wp14:anchorId="0A232D0A" wp14:editId="450413BB">
+            <wp:extent cx="5605780" cy="1351915"/>
+            <wp:effectExtent l="0" t="0" r="0" b="635"/>
+            <wp:docPr id="981426338" name="Imagen 13"/>
+            <wp:cNvGraphicFramePr>
+              <a:graphicFrameLocks xmlns:a="http://schemas.openxmlformats.org/drawingml/2006/main" noChangeAspect="1"/>
+            </wp:cNvGraphicFramePr>
+            <a:graphic xmlns:a="http://schemas.openxmlformats.org/drawingml/2006/main">
+              <a:graphicData uri="http://schemas.openxmlformats.org/drawingml/2006/picture">
+                <pic:pic xmlns:pic="http://schemas.openxmlformats.org/drawingml/2006/picture">
+                  <pic:nvPicPr>
+                    <pic:cNvPr id="0" name="Picture 50"/>
+                    <pic:cNvPicPr>
+                      <a:picLocks noChangeAspect="1" noChangeArrowheads="1"/>
+                    </pic:cNvPicPr>
+                  </pic:nvPicPr>
+                  <pic:blipFill>
+                    <a:blip r:embed="rId12" cstate="print">
+                      <a:extLst>
+                        <a:ext uri="{28A0092B-C50C-407E-A947-70E740481C1C}">
+                          <a14:useLocalDpi xmlns:a14="http://schemas.microsoft.com/office/drawing/2010/main" val="0"/>
+                        </a:ext>
+                      </a:extLst>
+                    </a:blip>
+                    <a:srcRect/>
+                    <a:stretch>
+                      <a:fillRect/>
+                    </a:stretch>
+                  </pic:blipFill>
+                  <pic:spPr bwMode="auto">
+                    <a:xfrm>
+                      <a:off x="0" y="0"/>
+                      <a:ext cx="5605780" cy="1351915"/>
+                    </a:xfrm>
+                    <a:prstGeom prst="rect">
+                      <a:avLst/>
+                    </a:prstGeom>
+                    <a:noFill/>
+                    <a:ln>
+                      <a:noFill/>
+                    </a:ln>
+                  </pic:spPr>
+                </pic:pic>
+              </a:graphicData>
+            </a:graphic>
+          </wp:inline>
+        </w:drawing>
+      </w:r>
+      <w:r>
+        <w:rPr>
+          <w:noProof/>
+          <w:lang w:eastAsia="es-CO"/>
+        </w:rPr>
+        <w:lastRenderedPageBreak/>
+        <w:drawing>
+          <wp:inline distT="0" distB="0" distL="0" distR="0" wp14:anchorId="4997C2F8" wp14:editId="33C2D349">
+            <wp:extent cx="5605780" cy="1590040"/>
+            <wp:effectExtent l="0" t="0" r="0" b="0"/>
+            <wp:docPr id="525838225" name="Imagen 14"/>
+            <wp:cNvGraphicFramePr>
+              <a:graphicFrameLocks xmlns:a="http://schemas.openxmlformats.org/drawingml/2006/main" noChangeAspect="1"/>
+            </wp:cNvGraphicFramePr>
+            <a:graphic xmlns:a="http://schemas.openxmlformats.org/drawingml/2006/main">
+              <a:graphicData uri="http://schemas.openxmlformats.org/drawingml/2006/picture">
+                <pic:pic xmlns:pic="http://schemas.openxmlformats.org/drawingml/2006/picture">
+                  <pic:nvPicPr>
+                    <pic:cNvPr id="0" name="Picture 51"/>
+                    <pic:cNvPicPr>
+                      <a:picLocks noChangeAspect="1" noChangeArrowheads="1"/>
+                    </pic:cNvPicPr>
+                  </pic:nvPicPr>
+                  <pic:blipFill>
+                    <a:blip r:embed="rId13" cstate="print">
+                      <a:extLst>
+                        <a:ext uri="{28A0092B-C50C-407E-A947-70E740481C1C}">
+                          <a14:useLocalDpi xmlns:a14="http://schemas.microsoft.com/office/drawing/2010/main" val="0"/>
+                        </a:ext>
+                      </a:extLst>
+                    </a:blip>
+                    <a:srcRect/>
+                    <a:stretch>
+                      <a:fillRect/>
+                    </a:stretch>
+                  </pic:blipFill>
+                  <pic:spPr bwMode="auto">
+                    <a:xfrm>
+                      <a:off x="0" y="0"/>
+                      <a:ext cx="5605780" cy="1590040"/>
+                    </a:xfrm>
+                    <a:prstGeom prst="rect">
+                      <a:avLst/>
+                    </a:prstGeom>
+                    <a:noFill/>
+                    <a:ln>
+                      <a:noFill/>
+                    </a:ln>
+                  </pic:spPr>
+                </pic:pic>
+              </a:graphicData>
+            </a:graphic>
+          </wp:inline>
+        </w:drawing>
+      </w:r>
+      <w:r>
+        <w:rPr>
+          <w:noProof/>
+          <w:lang w:eastAsia="es-CO"/>
+        </w:rPr>
+        <w:drawing>
+          <wp:inline distT="0" distB="0" distL="0" distR="0" wp14:anchorId="7D0FBA46" wp14:editId="7CFDE839">
+            <wp:extent cx="5605780" cy="1351915"/>
+            <wp:effectExtent l="0" t="0" r="0" b="635"/>
+            <wp:docPr id="1237103954" name="Imagen 15"/>
+            <wp:cNvGraphicFramePr>
+              <a:graphicFrameLocks xmlns:a="http://schemas.openxmlformats.org/drawingml/2006/main" noChangeAspect="1"/>
+            </wp:cNvGraphicFramePr>
+            <a:graphic xmlns:a="http://schemas.openxmlformats.org/drawingml/2006/main">
+              <a:graphicData uri="http://schemas.openxmlformats.org/drawingml/2006/picture">
+                <pic:pic xmlns:pic="http://schemas.openxmlformats.org/drawingml/2006/picture">
+                  <pic:nvPicPr>
+                    <pic:cNvPr id="0" name="Picture 52"/>
+                    <pic:cNvPicPr>
+                      <a:picLocks noChangeAspect="1" noChangeArrowheads="1"/>
+                    </pic:cNvPicPr>
+                  </pic:nvPicPr>
+                  <pic:blipFill>
+                    <a:blip r:embed="rId14" cstate="print">
+                      <a:extLst>
+                        <a:ext uri="{28A0092B-C50C-407E-A947-70E740481C1C}">
+                          <a14:useLocalDpi xmlns:a14="http://schemas.microsoft.com/office/drawing/2010/main" val="0"/>
+                        </a:ext>
+                      </a:extLst>
+                    </a:blip>
+                    <a:srcRect/>
+                    <a:stretch>
+                      <a:fillRect/>
+                    </a:stretch>
+                  </pic:blipFill>
+                  <pic:spPr bwMode="auto">
+                    <a:xfrm>
+                      <a:off x="0" y="0"/>
+                      <a:ext cx="5605780" cy="1351915"/>
+                    </a:xfrm>
+                    <a:prstGeom prst="rect">
+                      <a:avLst/>
+                    </a:prstGeom>
+                    <a:noFill/>
+                    <a:ln>
+                      <a:noFill/>
+                    </a:ln>
+                  </pic:spPr>
+                </pic:pic>
+              </a:graphicData>
+            </a:graphic>
+          </wp:inline>
+        </w:drawing>
+      </w:r>
+      <w:r>
+        <w:rPr>
+          <w:noProof/>
+          <w:lang w:eastAsia="es-CO"/>
+        </w:rPr>
+        <w:drawing>
+          <wp:inline distT="0" distB="0" distL="0" distR="0" wp14:anchorId="6764D655" wp14:editId="11A80BC8">
+            <wp:extent cx="5605780" cy="1097280"/>
+            <wp:effectExtent l="0" t="0" r="0" b="7620"/>
+            <wp:docPr id="1080951164" name="Imagen 16"/>
+            <wp:cNvGraphicFramePr>
+              <a:graphicFrameLocks xmlns:a="http://schemas.openxmlformats.org/drawingml/2006/main" noChangeAspect="1"/>
+            </wp:cNvGraphicFramePr>
+            <a:graphic xmlns:a="http://schemas.openxmlformats.org/drawingml/2006/main">
+              <a:graphicData uri="http://schemas.openxmlformats.org/drawingml/2006/picture">
+                <pic:pic xmlns:pic="http://schemas.openxmlformats.org/drawingml/2006/picture">
+                  <pic:nvPicPr>
+                    <pic:cNvPr id="0" name="Picture 53"/>
+                    <pic:cNvPicPr>
+                      <a:picLocks noChangeAspect="1" noChangeArrowheads="1"/>
+                    </pic:cNvPicPr>
+                  </pic:nvPicPr>
+                  <pic:blipFill>
+                    <a:blip r:embed="rId15" cstate="print">
+                      <a:extLst>
+                        <a:ext uri="{28A0092B-C50C-407E-A947-70E740481C1C}">
+                          <a14:useLocalDpi xmlns:a14="http://schemas.microsoft.com/office/drawing/2010/main" val="0"/>
+                        </a:ext>
+                      </a:extLst>
+                    </a:blip>
+                    <a:srcRect/>
+                    <a:stretch>
+                      <a:fillRect/>
+                    </a:stretch>
+                  </pic:blipFill>
+                  <pic:spPr bwMode="auto">
+                    <a:xfrm>
+                      <a:off x="0" y="0"/>
+                      <a:ext cx="5605780" cy="1097280"/>
+                    </a:xfrm>
+                    <a:prstGeom prst="rect">
+                      <a:avLst/>
+                    </a:prstGeom>
+                    <a:noFill/>
+                    <a:ln>
+                      <a:noFill/>
+                    </a:ln>
+                  </pic:spPr>
+                </pic:pic>
+              </a:graphicData>
+            </a:graphic>
+          </wp:inline>
+        </w:drawing>
+      </w:r>
+      <w:r>
+        <w:rPr>
+          <w:noProof/>
+          <w:lang w:eastAsia="es-CO"/>
+        </w:rPr>
+        <w:drawing>
+          <wp:inline distT="0" distB="0" distL="0" distR="0" wp14:anchorId="0C93BB60" wp14:editId="3BC12AB1">
+            <wp:extent cx="5605780" cy="1097280"/>
+            <wp:effectExtent l="0" t="0" r="0" b="7620"/>
+            <wp:docPr id="425964446" name="Imagen 17"/>
+            <wp:cNvGraphicFramePr>
+              <a:graphicFrameLocks xmlns:a="http://schemas.openxmlformats.org/drawingml/2006/main" noChangeAspect="1"/>
+            </wp:cNvGraphicFramePr>
+            <a:graphic xmlns:a="http://schemas.openxmlformats.org/drawingml/2006/main">
+              <a:graphicData uri="http://schemas.openxmlformats.org/drawingml/2006/picture">
+                <pic:pic xmlns:pic="http://schemas.openxmlformats.org/drawingml/2006/picture">
+                  <pic:nvPicPr>
+                    <pic:cNvPr id="0" name="Picture 54"/>
+                    <pic:cNvPicPr>
+                      <a:picLocks noChangeAspect="1" noChangeArrowheads="1"/>
+                    </pic:cNvPicPr>
+                  </pic:nvPicPr>
+                  <pic:blipFill>
+                    <a:blip r:embed="rId16" cstate="print">
+                      <a:extLst>
+                        <a:ext uri="{28A0092B-C50C-407E-A947-70E740481C1C}">
+                          <a14:useLocalDpi xmlns:a14="http://schemas.microsoft.com/office/drawing/2010/main" val="0"/>
+                        </a:ext>
+                      </a:extLst>
+                    </a:blip>
+                    <a:srcRect/>
+                    <a:stretch>
+                      <a:fillRect/>
+                    </a:stretch>
+                  </pic:blipFill>
+                  <pic:spPr bwMode="auto">
+                    <a:xfrm>
+                      <a:off x="0" y="0"/>
+                      <a:ext cx="5605780" cy="1097280"/>
+                    </a:xfrm>
+                    <a:prstGeom prst="rect">
+                      <a:avLst/>
+                    </a:prstGeom>
+                    <a:noFill/>
+                    <a:ln>
+                      <a:noFill/>
+                    </a:ln>
+                  </pic:spPr>
+                </pic:pic>
+              </a:graphicData>
+            </a:graphic>
+          </wp:inline>
+        </w:drawing>
+      </w:r>
+      <w:r>
+        <w:rPr>
+          <w:noProof/>
+          <w:lang w:eastAsia="es-CO"/>
+        </w:rPr>
+        <w:drawing>
+          <wp:inline distT="0" distB="0" distL="0" distR="0" wp14:anchorId="32EA7ACB" wp14:editId="09BDBF84">
+            <wp:extent cx="5605780" cy="787400"/>
+            <wp:effectExtent l="0" t="0" r="0" b="0"/>
+            <wp:docPr id="619309519" name="Imagen 18"/>
+            <wp:cNvGraphicFramePr>
+              <a:graphicFrameLocks xmlns:a="http://schemas.openxmlformats.org/drawingml/2006/main" noChangeAspect="1"/>
+            </wp:cNvGraphicFramePr>
+            <a:graphic xmlns:a="http://schemas.openxmlformats.org/drawingml/2006/main">
+              <a:graphicData uri="http://schemas.openxmlformats.org/drawingml/2006/picture">
+                <pic:pic xmlns:pic="http://schemas.openxmlformats.org/drawingml/2006/picture">
+                  <pic:nvPicPr>
+                    <pic:cNvPr id="0" name="Picture 55"/>
+                    <pic:cNvPicPr>
+                      <a:picLocks noChangeAspect="1" noChangeArrowheads="1"/>
+                    </pic:cNvPicPr>
+                  </pic:nvPicPr>
+                  <pic:blipFill>
+                    <a:blip r:embed="rId17" cstate="print">
+                      <a:extLst>
+                        <a:ext uri="{28A0092B-C50C-407E-A947-70E740481C1C}">
+                          <a14:useLocalDpi xmlns:a14="http://schemas.microsoft.com/office/drawing/2010/main" val="0"/>
+                        </a:ext>
+                      </a:extLst>
+                    </a:blip>
+                    <a:srcRect/>
+                    <a:stretch>
+                      <a:fillRect/>
+                    </a:stretch>
+                  </pic:blipFill>
+                  <pic:spPr bwMode="auto">
+                    <a:xfrm>
+                      <a:off x="0" y="0"/>
+                      <a:ext cx="5605780" cy="787400"/>
+                    </a:xfrm>
+                    <a:prstGeom prst="rect">
+                      <a:avLst/>
+                    </a:prstGeom>
+                    <a:noFill/>
+                    <a:ln>
+                      <a:noFill/>
+                    </a:ln>
+                  </pic:spPr>
+                </pic:pic>
+              </a:graphicData>
+            </a:graphic>
+          </wp:inline>
+        </w:drawing>
+      </w:r>
+    </w:p>
+    <w:p>
+      <w:pPr>
+        <w:rPr>
+          <w:lang w:eastAsia="es-CO"/>
+        </w:rPr>
+      </w:pPr>
+    </w:p>
+    <w:p>
+      <w:pPr>
+        <w:rPr>
+          <w:lang w:eastAsia="es-CO"/>
+        </w:rPr>
+      </w:pPr>
+    </w:p>
+    <w:p>
+      <w:pPr>
+        <w:rPr>
+          <w:lang w:eastAsia="es-CO"/>
+        </w:rPr>
+      </w:pPr>
+    </w:p>
+    <w:p>
+      <w:pPr>
+        <w:rPr>
+          <w:lang w:eastAsia="es-CO"/>
+        </w:rPr>
+      </w:pPr>
+    </w:p>
     <w:p/>
     <w:sectPr>
-      <w:headerReference w:type="default" r:id="rId10"/>
-      <w:footerReference w:type="default" r:id="rId11"/>
+      <w:headerReference w:type="default" r:id="rId18"/>
+      <w:footerReference w:type="default" r:id="rId19"/>
       <w:pgSz w:w="12240" w:h="15840"/>
       <w:pgMar w:top="1418" w:right="1701" w:bottom="1418" w:left="1701" w:header="709" w:footer="709" w:gutter="0"/>
       <w:cols w:space="708"/>
@@ -10840,7 +11444,7 @@
   <w:abstractNum w:abstractNumId="7" w15:restartNumberingAfterBreak="0">
     <w:nsid w:val="53F657B0"/>
     <w:multiLevelType w:val="multilevel"/>
-    <w:tmpl w:val="9BD81DC8"/>
+    <w:tmpl w:val="B164EC10"/>
     <w:lvl w:ilvl="0">
       <w:start w:val="1"/>
       <w:numFmt w:val="bullet"/>
@@ -10857,20 +11461,16 @@
         <w:sz w:val="20"/>
       </w:rPr>
     </w:lvl>
-    <w:lvl w:ilvl="1" w:tentative="1">
-      <w:start w:val="1"/>
-      <w:numFmt w:val="bullet"/>
-      <w:lvlText w:val="o"/>
+    <w:lvl w:ilvl="1">
+      <w:start w:val="8"/>
+      <w:numFmt w:val="decimal"/>
+      <w:lvlText w:val="%2."/>
       <w:lvlJc w:val="left"/>
       <w:pPr>
-        <w:tabs>
-          <w:tab w:val="num" w:pos="1440"/>
-        </w:tabs>
         <w:ind w:left="1440" w:hanging="360"/>
       </w:pPr>
       <w:rPr>
-        <w:rFonts w:ascii="Courier New" w:hAnsi="Courier New" w:hint="default"/>
-        <w:sz w:val="20"/>
+        <w:rFonts w:hint="default"/>
       </w:rPr>
     </w:lvl>
     <w:lvl w:ilvl="2" w:tentative="1">
@@ -12495,6 +13095,7 @@
   <w:style w:type="character" w:default="1" w:styleId="Fuentedeprrafopredeter">
     <w:name w:val="Default Paragraph Font"/>
     <w:uiPriority w:val="1"/>
+    <w:semiHidden/>
     <w:unhideWhenUsed/>
   </w:style>
   <w:style w:type="table" w:default="1" w:styleId="Tablanormal">

</xml_diff>